<commit_message>
added an important word doc. added/modified stuff about the music box quest
</commit_message>
<xml_diff>
--- a/GameMechanics.docx
+++ b/GameMechanics.docx
@@ -11043,10 +11043,342 @@
         <w:t xml:space="preserve"> if you have any needs, and feel free to explore our magnificent castle at your leisure. The banquet will be held at T+2, and everyone is expected to attend.</w:t>
       </w:r>
     </w:p>
-    <w:p>
+    <w:p/>
+    <w:p/>
+    <w:p>
+      <w:r>
+        <w:t>Magic!!!</w:t>
+      </w:r>
+    </w:p>
+    <w:p>
+      <w:r>
+        <w:t xml:space="preserve">Royal </w:t>
+      </w:r>
+      <w:proofErr w:type="gramStart"/>
+      <w:r>
+        <w:t>family are</w:t>
+      </w:r>
+      <w:proofErr w:type="gramEnd"/>
+      <w:r>
+        <w:t xml:space="preserve"> enforcing the ban.</w:t>
+      </w:r>
+    </w:p>
+    <w:p>
+      <w:r>
+        <w:t>Adriana – mild enforcer: Okay with everything except transformation and latent poison (the 2 she can identify)</w:t>
+      </w:r>
+    </w:p>
+    <w:p>
+      <w:r>
+        <w:t>Triton – medium enforcer: throws in jail, says “don’t do it again”.</w:t>
+      </w:r>
+    </w:p>
+    <w:p>
+      <w:r>
+        <w:t>Osiris – strict enforcer: wants to knock people out, restrain them and then go prove to the king what they are doing. Actively looking for magicians</w:t>
+      </w:r>
+    </w:p>
+    <w:p>
+      <w:r>
+        <w:t>Hermes – after the reward</w:t>
+      </w:r>
+    </w:p>
+    <w:p/>
+    <w:p>
+      <w:r>
+        <w:t>ALL of the royal family can throw people in jail and grant clemency.</w:t>
+      </w:r>
+    </w:p>
+    <w:p>
+      <w:r>
+        <w:tab/>
+        <w:t>Imaginary guards will restrain the person.</w:t>
+      </w:r>
+    </w:p>
+    <w:p>
+      <w:r>
+        <w:tab/>
+        <w:t>Royal person must escort them to the dungeons. (Cannot be used to counter a combat ability because you must be able to escort the person to the dungeon)</w:t>
+      </w:r>
+    </w:p>
+    <w:p>
+      <w:r>
+        <w:tab/>
+        <w:t>Jail only holds 3 people so need to release someone to put a 4</w:t>
+      </w:r>
+      <w:r>
+        <w:rPr>
+          <w:vertAlign w:val="superscript"/>
+        </w:rPr>
+        <w:t>th</w:t>
+      </w:r>
+      <w:r>
+        <w:t xml:space="preserve"> in.</w:t>
+      </w:r>
+    </w:p>
+    <w:p/>
+    <w:p>
+      <w:proofErr w:type="spellStart"/>
+      <w:r>
+        <w:t>Pacificans</w:t>
+      </w:r>
+      <w:proofErr w:type="spellEnd"/>
+      <w:r>
+        <w:t xml:space="preserve"> should know:</w:t>
+      </w:r>
+    </w:p>
+    <w:p>
+      <w:pPr>
+        <w:pStyle w:val="ListParagraph"/>
+        <w:numPr>
+          <w:ilvl w:val="0"/>
+          <w:numId w:val="27"/>
+        </w:numPr>
+      </w:pPr>
+      <w:r>
+        <w:t>Valerie is a magician and keep it quiet</w:t>
+      </w:r>
+    </w:p>
+    <w:p>
+      <w:pPr>
+        <w:pStyle w:val="ListParagraph"/>
+        <w:numPr>
+          <w:ilvl w:val="0"/>
+          <w:numId w:val="27"/>
+        </w:numPr>
+      </w:pPr>
+      <w:r>
+        <w:t xml:space="preserve">Magic is illegal in </w:t>
+      </w:r>
+      <w:proofErr w:type="spellStart"/>
+      <w:r>
+        <w:t>atlantica</w:t>
+      </w:r>
+      <w:proofErr w:type="spellEnd"/>
+    </w:p>
+    <w:p>
+      <w:pPr>
+        <w:pStyle w:val="ListParagraph"/>
+        <w:numPr>
+          <w:ilvl w:val="0"/>
+          <w:numId w:val="27"/>
+        </w:numPr>
+      </w:pPr>
+      <w:proofErr w:type="spellStart"/>
+      <w:r>
+        <w:t>Docet</w:t>
+      </w:r>
+      <w:proofErr w:type="spellEnd"/>
+    </w:p>
+    <w:p>
+      <w:pPr>
+        <w:pStyle w:val="ListParagraph"/>
+        <w:numPr>
+          <w:ilvl w:val="0"/>
+          <w:numId w:val="27"/>
+        </w:numPr>
+      </w:pPr>
+      <w:r>
+        <w:t>Magicians who did not disavow magic are considered criminals</w:t>
+      </w:r>
+    </w:p>
+    <w:p/>
+    <w:p>
+      <w:r>
+        <w:t xml:space="preserve">Bags of gold – currency: reward for </w:t>
+      </w:r>
+    </w:p>
+    <w:p/>
+    <w:p>
+      <w:r>
+        <w:t>Music Box:</w:t>
+      </w:r>
+    </w:p>
+    <w:p>
+      <w:r>
+        <w:t>1 hand bulky</w:t>
+      </w:r>
+    </w:p>
+    <w:p>
+      <w:r>
+        <w:t>Minerva looking for it – RN</w:t>
+      </w:r>
+    </w:p>
+    <w:p>
+      <w:pPr>
+        <w:pStyle w:val="ListParagraph"/>
+        <w:numPr>
+          <w:ilvl w:val="0"/>
+          <w:numId w:val="28"/>
+        </w:numPr>
+      </w:pPr>
+      <w:r>
+        <w:t>Ask Sebastian about the music box.</w:t>
+      </w:r>
+    </w:p>
+    <w:p>
+      <w:pPr>
+        <w:pStyle w:val="ListParagraph"/>
+        <w:numPr>
+          <w:ilvl w:val="0"/>
+          <w:numId w:val="28"/>
+        </w:numPr>
+      </w:pPr>
+      <w:r>
+        <w:t xml:space="preserve">Memories revived, find the picture of the inscription in the </w:t>
+      </w:r>
+      <w:proofErr w:type="spellStart"/>
+      <w:r>
+        <w:t>libary</w:t>
+      </w:r>
+      <w:proofErr w:type="spellEnd"/>
+      <w:r>
+        <w:t>!</w:t>
+      </w:r>
+    </w:p>
+    <w:p>
+      <w:pPr>
+        <w:pStyle w:val="ListParagraph"/>
+        <w:numPr>
+          <w:ilvl w:val="0"/>
+          <w:numId w:val="28"/>
+        </w:numPr>
+      </w:pPr>
+      <w:r>
+        <w:t>Meditate on the inscription for 2 minutes</w:t>
+      </w:r>
+    </w:p>
+    <w:p>
+      <w:pPr>
+        <w:pStyle w:val="ListParagraph"/>
+        <w:numPr>
+          <w:ilvl w:val="0"/>
+          <w:numId w:val="28"/>
+        </w:numPr>
+      </w:pPr>
+      <w:r>
+        <w:t>Realize it is lyrics. Go find a musical instrument and someone to help her, and spend 3 minutes trying to remember the music.</w:t>
+      </w:r>
+    </w:p>
+    <w:p>
+      <w:pPr>
+        <w:pStyle w:val="ListParagraph"/>
+        <w:numPr>
+          <w:ilvl w:val="0"/>
+          <w:numId w:val="28"/>
+        </w:numPr>
+      </w:pPr>
+      <w:r>
+        <w:t>Dance with someone in the banquet hall! (</w:t>
+      </w:r>
+      <w:proofErr w:type="gramStart"/>
+      <w:r>
+        <w:t>need</w:t>
+      </w:r>
+      <w:proofErr w:type="gramEnd"/>
+      <w:r>
+        <w:t xml:space="preserve"> to find someone who knows merengue or can teach you another dance.)</w:t>
+      </w:r>
+    </w:p>
+    <w:p>
+      <w:pPr>
+        <w:pStyle w:val="ListParagraph"/>
+        <w:numPr>
+          <w:ilvl w:val="0"/>
+          <w:numId w:val="28"/>
+        </w:numPr>
+      </w:pPr>
+      <w:r>
+        <w:t>Music revived, follow the faint notes (interact with signs on the wall labeled with musical notes that have arrows in them that point to packet A)</w:t>
+      </w:r>
+    </w:p>
+    <w:p>
+      <w:r>
+        <w:t>-- If manta moves it –</w:t>
+      </w:r>
+    </w:p>
+    <w:p>
+      <w:pPr>
+        <w:pStyle w:val="ListParagraph"/>
+        <w:numPr>
+          <w:ilvl w:val="0"/>
+          <w:numId w:val="29"/>
+        </w:numPr>
+      </w:pPr>
+      <w:r>
+        <w:t>Find 3 green stars to lead you to (Trail or numbers) which room packet B is in.</w:t>
+      </w:r>
+    </w:p>
+    <w:p>
+      <w:pPr>
+        <w:pStyle w:val="ListParagraph"/>
+        <w:numPr>
+          <w:ilvl w:val="0"/>
+          <w:numId w:val="29"/>
+        </w:numPr>
+      </w:pPr>
+      <w:r>
+        <w:t>Build something to amplify the notes! (Takes 3 items. The 2</w:t>
+      </w:r>
+      <w:r>
+        <w:rPr>
+          <w:vertAlign w:val="superscript"/>
+        </w:rPr>
+        <w:t>nd</w:t>
+      </w:r>
+      <w:r>
+        <w:t xml:space="preserve"> # of each item is the room to search). Go to packet C</w:t>
+      </w:r>
+    </w:p>
+    <w:p>
+      <w:pPr>
+        <w:pStyle w:val="ListParagraph"/>
+        <w:numPr>
+          <w:ilvl w:val="0"/>
+          <w:numId w:val="29"/>
+        </w:numPr>
+      </w:pPr>
+      <w:r>
+        <w:t>Somebody is clearly moving it. Get a magician to cas</w:t>
+      </w:r>
+      <w:r>
+        <w:t>t “perceive magic” on location C</w:t>
+      </w:r>
       <w:bookmarkStart w:id="0" w:name="_GoBack"/>
       <w:bookmarkEnd w:id="0"/>
-    </w:p>
+      <w:r>
+        <w:t>. (follow the glowing dots to the location). Go to packet D.</w:t>
+      </w:r>
+    </w:p>
+    <w:p>
+      <w:r>
+        <w:t xml:space="preserve">Manta can move it – </w:t>
+      </w:r>
+      <w:proofErr w:type="spellStart"/>
+      <w:r>
+        <w:t>Greensheet</w:t>
+      </w:r>
+      <w:proofErr w:type="spellEnd"/>
+      <w:r>
+        <w:t>?</w:t>
+      </w:r>
+    </w:p>
+    <w:p>
+      <w:r>
+        <w:t>Move to B:  Break the magical lock (decking 4), reestablish (decking 3 x 2)</w:t>
+      </w:r>
+    </w:p>
+    <w:p>
+      <w:r>
+        <w:t>Move to C: Break the lock (decking 3), reestablish (decking 4 x 2)</w:t>
+      </w:r>
+    </w:p>
+    <w:p>
+      <w:r>
+        <w:t>Move to D: Break the lock (decking 2), reestablish (acquire some item decking 5 x2)</w:t>
+      </w:r>
+    </w:p>
+    <w:p/>
     <w:sectPr>
       <w:pgSz w:w="12240" w:h="15840"/>
       <w:pgMar w:top="1440" w:right="1440" w:bottom="1440" w:left="1440" w:header="720" w:footer="720" w:gutter="0"/>
@@ -11435,6 +11767,92 @@
     </w:lvl>
   </w:abstractNum>
   <w:abstractNum w:abstractNumId="3">
+    <w:nsid w:val="0B991715"/>
+    <w:multiLevelType w:val="hybridMultilevel"/>
+    <w:tmpl w:val="45986CC4"/>
+    <w:lvl w:ilvl="0" w:tplc="0409000F">
+      <w:start w:val="1"/>
+      <w:numFmt w:val="decimal"/>
+      <w:lvlText w:val="%1."/>
+      <w:lvlJc w:val="left"/>
+      <w:pPr>
+        <w:ind w:left="720" w:hanging="360"/>
+      </w:pPr>
+    </w:lvl>
+    <w:lvl w:ilvl="1" w:tplc="04090019" w:tentative="1">
+      <w:start w:val="1"/>
+      <w:numFmt w:val="lowerLetter"/>
+      <w:lvlText w:val="%2."/>
+      <w:lvlJc w:val="left"/>
+      <w:pPr>
+        <w:ind w:left="1440" w:hanging="360"/>
+      </w:pPr>
+    </w:lvl>
+    <w:lvl w:ilvl="2" w:tplc="0409001B" w:tentative="1">
+      <w:start w:val="1"/>
+      <w:numFmt w:val="lowerRoman"/>
+      <w:lvlText w:val="%3."/>
+      <w:lvlJc w:val="right"/>
+      <w:pPr>
+        <w:ind w:left="2160" w:hanging="180"/>
+      </w:pPr>
+    </w:lvl>
+    <w:lvl w:ilvl="3" w:tplc="0409000F" w:tentative="1">
+      <w:start w:val="1"/>
+      <w:numFmt w:val="decimal"/>
+      <w:lvlText w:val="%4."/>
+      <w:lvlJc w:val="left"/>
+      <w:pPr>
+        <w:ind w:left="2880" w:hanging="360"/>
+      </w:pPr>
+    </w:lvl>
+    <w:lvl w:ilvl="4" w:tplc="04090019" w:tentative="1">
+      <w:start w:val="1"/>
+      <w:numFmt w:val="lowerLetter"/>
+      <w:lvlText w:val="%5."/>
+      <w:lvlJc w:val="left"/>
+      <w:pPr>
+        <w:ind w:left="3600" w:hanging="360"/>
+      </w:pPr>
+    </w:lvl>
+    <w:lvl w:ilvl="5" w:tplc="0409001B" w:tentative="1">
+      <w:start w:val="1"/>
+      <w:numFmt w:val="lowerRoman"/>
+      <w:lvlText w:val="%6."/>
+      <w:lvlJc w:val="right"/>
+      <w:pPr>
+        <w:ind w:left="4320" w:hanging="180"/>
+      </w:pPr>
+    </w:lvl>
+    <w:lvl w:ilvl="6" w:tplc="0409000F" w:tentative="1">
+      <w:start w:val="1"/>
+      <w:numFmt w:val="decimal"/>
+      <w:lvlText w:val="%7."/>
+      <w:lvlJc w:val="left"/>
+      <w:pPr>
+        <w:ind w:left="5040" w:hanging="360"/>
+      </w:pPr>
+    </w:lvl>
+    <w:lvl w:ilvl="7" w:tplc="04090019" w:tentative="1">
+      <w:start w:val="1"/>
+      <w:numFmt w:val="lowerLetter"/>
+      <w:lvlText w:val="%8."/>
+      <w:lvlJc w:val="left"/>
+      <w:pPr>
+        <w:ind w:left="5760" w:hanging="360"/>
+      </w:pPr>
+    </w:lvl>
+    <w:lvl w:ilvl="8" w:tplc="0409001B" w:tentative="1">
+      <w:start w:val="1"/>
+      <w:numFmt w:val="lowerRoman"/>
+      <w:lvlText w:val="%9."/>
+      <w:lvlJc w:val="right"/>
+      <w:pPr>
+        <w:ind w:left="6480" w:hanging="180"/>
+      </w:pPr>
+    </w:lvl>
+  </w:abstractNum>
+  <w:abstractNum w:abstractNumId="4">
     <w:nsid w:val="1F0C45C4"/>
     <w:multiLevelType w:val="multilevel"/>
     <w:tmpl w:val="83E6884E"/>
@@ -11583,7 +12001,7 @@
       </w:rPr>
     </w:lvl>
   </w:abstractNum>
-  <w:abstractNum w:abstractNumId="4">
+  <w:abstractNum w:abstractNumId="5">
     <w:nsid w:val="262E67C5"/>
     <w:multiLevelType w:val="multilevel"/>
     <w:tmpl w:val="8D349C5A"/>
@@ -11732,7 +12150,7 @@
       </w:rPr>
     </w:lvl>
   </w:abstractNum>
-  <w:abstractNum w:abstractNumId="5">
+  <w:abstractNum w:abstractNumId="6">
     <w:nsid w:val="39D967B9"/>
     <w:multiLevelType w:val="multilevel"/>
     <w:tmpl w:val="F5C29C6E"/>
@@ -11845,7 +12263,93 @@
       </w:pPr>
     </w:lvl>
   </w:abstractNum>
-  <w:abstractNum w:abstractNumId="6">
+  <w:abstractNum w:abstractNumId="7">
+    <w:nsid w:val="3EF9186A"/>
+    <w:multiLevelType w:val="hybridMultilevel"/>
+    <w:tmpl w:val="8F8A3972"/>
+    <w:lvl w:ilvl="0" w:tplc="0409000F">
+      <w:start w:val="1"/>
+      <w:numFmt w:val="decimal"/>
+      <w:lvlText w:val="%1."/>
+      <w:lvlJc w:val="left"/>
+      <w:pPr>
+        <w:ind w:left="720" w:hanging="360"/>
+      </w:pPr>
+    </w:lvl>
+    <w:lvl w:ilvl="1" w:tplc="04090019" w:tentative="1">
+      <w:start w:val="1"/>
+      <w:numFmt w:val="lowerLetter"/>
+      <w:lvlText w:val="%2."/>
+      <w:lvlJc w:val="left"/>
+      <w:pPr>
+        <w:ind w:left="1440" w:hanging="360"/>
+      </w:pPr>
+    </w:lvl>
+    <w:lvl w:ilvl="2" w:tplc="0409001B" w:tentative="1">
+      <w:start w:val="1"/>
+      <w:numFmt w:val="lowerRoman"/>
+      <w:lvlText w:val="%3."/>
+      <w:lvlJc w:val="right"/>
+      <w:pPr>
+        <w:ind w:left="2160" w:hanging="180"/>
+      </w:pPr>
+    </w:lvl>
+    <w:lvl w:ilvl="3" w:tplc="0409000F" w:tentative="1">
+      <w:start w:val="1"/>
+      <w:numFmt w:val="decimal"/>
+      <w:lvlText w:val="%4."/>
+      <w:lvlJc w:val="left"/>
+      <w:pPr>
+        <w:ind w:left="2880" w:hanging="360"/>
+      </w:pPr>
+    </w:lvl>
+    <w:lvl w:ilvl="4" w:tplc="04090019" w:tentative="1">
+      <w:start w:val="1"/>
+      <w:numFmt w:val="lowerLetter"/>
+      <w:lvlText w:val="%5."/>
+      <w:lvlJc w:val="left"/>
+      <w:pPr>
+        <w:ind w:left="3600" w:hanging="360"/>
+      </w:pPr>
+    </w:lvl>
+    <w:lvl w:ilvl="5" w:tplc="0409001B" w:tentative="1">
+      <w:start w:val="1"/>
+      <w:numFmt w:val="lowerRoman"/>
+      <w:lvlText w:val="%6."/>
+      <w:lvlJc w:val="right"/>
+      <w:pPr>
+        <w:ind w:left="4320" w:hanging="180"/>
+      </w:pPr>
+    </w:lvl>
+    <w:lvl w:ilvl="6" w:tplc="0409000F" w:tentative="1">
+      <w:start w:val="1"/>
+      <w:numFmt w:val="decimal"/>
+      <w:lvlText w:val="%7."/>
+      <w:lvlJc w:val="left"/>
+      <w:pPr>
+        <w:ind w:left="5040" w:hanging="360"/>
+      </w:pPr>
+    </w:lvl>
+    <w:lvl w:ilvl="7" w:tplc="04090019" w:tentative="1">
+      <w:start w:val="1"/>
+      <w:numFmt w:val="lowerLetter"/>
+      <w:lvlText w:val="%8."/>
+      <w:lvlJc w:val="left"/>
+      <w:pPr>
+        <w:ind w:left="5760" w:hanging="360"/>
+      </w:pPr>
+    </w:lvl>
+    <w:lvl w:ilvl="8" w:tplc="0409001B" w:tentative="1">
+      <w:start w:val="1"/>
+      <w:numFmt w:val="lowerRoman"/>
+      <w:lvlText w:val="%9."/>
+      <w:lvlJc w:val="right"/>
+      <w:pPr>
+        <w:ind w:left="6480" w:hanging="180"/>
+      </w:pPr>
+    </w:lvl>
+  </w:abstractNum>
+  <w:abstractNum w:abstractNumId="8">
     <w:nsid w:val="423F1E0A"/>
     <w:multiLevelType w:val="multilevel"/>
     <w:tmpl w:val="570CD0CE"/>
@@ -11994,7 +12498,7 @@
       </w:rPr>
     </w:lvl>
   </w:abstractNum>
-  <w:abstractNum w:abstractNumId="7">
+  <w:abstractNum w:abstractNumId="9">
     <w:nsid w:val="474B3EC2"/>
     <w:multiLevelType w:val="multilevel"/>
     <w:tmpl w:val="9E521F3C"/>
@@ -12143,7 +12647,7 @@
       </w:rPr>
     </w:lvl>
   </w:abstractNum>
-  <w:abstractNum w:abstractNumId="8">
+  <w:abstractNum w:abstractNumId="10">
     <w:nsid w:val="5D473459"/>
     <w:multiLevelType w:val="multilevel"/>
     <w:tmpl w:val="D070E524"/>
@@ -12292,7 +12796,7 @@
       </w:rPr>
     </w:lvl>
   </w:abstractNum>
-  <w:abstractNum w:abstractNumId="9">
+  <w:abstractNum w:abstractNumId="11">
     <w:nsid w:val="68C64888"/>
     <w:multiLevelType w:val="multilevel"/>
     <w:tmpl w:val="940AE00E"/>
@@ -12441,7 +12945,93 @@
       </w:rPr>
     </w:lvl>
   </w:abstractNum>
-  <w:abstractNum w:abstractNumId="10">
+  <w:abstractNum w:abstractNumId="12">
+    <w:nsid w:val="69507E42"/>
+    <w:multiLevelType w:val="hybridMultilevel"/>
+    <w:tmpl w:val="DD1613AC"/>
+    <w:lvl w:ilvl="0" w:tplc="0409000F">
+      <w:start w:val="1"/>
+      <w:numFmt w:val="decimal"/>
+      <w:lvlText w:val="%1."/>
+      <w:lvlJc w:val="left"/>
+      <w:pPr>
+        <w:ind w:left="720" w:hanging="360"/>
+      </w:pPr>
+    </w:lvl>
+    <w:lvl w:ilvl="1" w:tplc="04090019" w:tentative="1">
+      <w:start w:val="1"/>
+      <w:numFmt w:val="lowerLetter"/>
+      <w:lvlText w:val="%2."/>
+      <w:lvlJc w:val="left"/>
+      <w:pPr>
+        <w:ind w:left="1440" w:hanging="360"/>
+      </w:pPr>
+    </w:lvl>
+    <w:lvl w:ilvl="2" w:tplc="0409001B" w:tentative="1">
+      <w:start w:val="1"/>
+      <w:numFmt w:val="lowerRoman"/>
+      <w:lvlText w:val="%3."/>
+      <w:lvlJc w:val="right"/>
+      <w:pPr>
+        <w:ind w:left="2160" w:hanging="180"/>
+      </w:pPr>
+    </w:lvl>
+    <w:lvl w:ilvl="3" w:tplc="0409000F" w:tentative="1">
+      <w:start w:val="1"/>
+      <w:numFmt w:val="decimal"/>
+      <w:lvlText w:val="%4."/>
+      <w:lvlJc w:val="left"/>
+      <w:pPr>
+        <w:ind w:left="2880" w:hanging="360"/>
+      </w:pPr>
+    </w:lvl>
+    <w:lvl w:ilvl="4" w:tplc="04090019" w:tentative="1">
+      <w:start w:val="1"/>
+      <w:numFmt w:val="lowerLetter"/>
+      <w:lvlText w:val="%5."/>
+      <w:lvlJc w:val="left"/>
+      <w:pPr>
+        <w:ind w:left="3600" w:hanging="360"/>
+      </w:pPr>
+    </w:lvl>
+    <w:lvl w:ilvl="5" w:tplc="0409001B" w:tentative="1">
+      <w:start w:val="1"/>
+      <w:numFmt w:val="lowerRoman"/>
+      <w:lvlText w:val="%6."/>
+      <w:lvlJc w:val="right"/>
+      <w:pPr>
+        <w:ind w:left="4320" w:hanging="180"/>
+      </w:pPr>
+    </w:lvl>
+    <w:lvl w:ilvl="6" w:tplc="0409000F" w:tentative="1">
+      <w:start w:val="1"/>
+      <w:numFmt w:val="decimal"/>
+      <w:lvlText w:val="%7."/>
+      <w:lvlJc w:val="left"/>
+      <w:pPr>
+        <w:ind w:left="5040" w:hanging="360"/>
+      </w:pPr>
+    </w:lvl>
+    <w:lvl w:ilvl="7" w:tplc="04090019" w:tentative="1">
+      <w:start w:val="1"/>
+      <w:numFmt w:val="lowerLetter"/>
+      <w:lvlText w:val="%8."/>
+      <w:lvlJc w:val="left"/>
+      <w:pPr>
+        <w:ind w:left="5760" w:hanging="360"/>
+      </w:pPr>
+    </w:lvl>
+    <w:lvl w:ilvl="8" w:tplc="0409001B" w:tentative="1">
+      <w:start w:val="1"/>
+      <w:numFmt w:val="lowerRoman"/>
+      <w:lvlText w:val="%9."/>
+      <w:lvlJc w:val="right"/>
+      <w:pPr>
+        <w:ind w:left="6480" w:hanging="180"/>
+      </w:pPr>
+    </w:lvl>
+  </w:abstractNum>
+  <w:abstractNum w:abstractNumId="13">
     <w:nsid w:val="6EF90F51"/>
     <w:multiLevelType w:val="multilevel"/>
     <w:tmpl w:val="7662EE2C"/>
@@ -12590,7 +13180,7 @@
       </w:rPr>
     </w:lvl>
   </w:abstractNum>
-  <w:abstractNum w:abstractNumId="11">
+  <w:abstractNum w:abstractNumId="14">
     <w:nsid w:val="77903078"/>
     <w:multiLevelType w:val="multilevel"/>
     <w:tmpl w:val="3FB458BE"/>
@@ -12737,7 +13327,7 @@
     </w:lvlOverride>
   </w:num>
   <w:num w:numId="5">
-    <w:abstractNumId w:val="5"/>
+    <w:abstractNumId w:val="6"/>
     <w:lvlOverride w:ilvl="0">
       <w:lvl w:ilvl="0">
         <w:numFmt w:val="decimal"/>
@@ -12747,7 +13337,7 @@
     </w:lvlOverride>
   </w:num>
   <w:num w:numId="6">
-    <w:abstractNumId w:val="5"/>
+    <w:abstractNumId w:val="6"/>
     <w:lvlOverride w:ilvl="0">
       <w:lvl w:ilvl="0">
         <w:numFmt w:val="decimal"/>
@@ -12764,7 +13354,7 @@
     </w:lvlOverride>
   </w:num>
   <w:num w:numId="7">
-    <w:abstractNumId w:val="5"/>
+    <w:abstractNumId w:val="6"/>
     <w:lvlOverride w:ilvl="0">
       <w:lvl w:ilvl="0">
         <w:numFmt w:val="decimal"/>
@@ -12781,7 +13371,7 @@
     </w:lvlOverride>
   </w:num>
   <w:num w:numId="8">
-    <w:abstractNumId w:val="5"/>
+    <w:abstractNumId w:val="6"/>
     <w:lvlOverride w:ilvl="0">
       <w:lvl w:ilvl="0">
         <w:numFmt w:val="decimal"/>
@@ -12798,7 +13388,7 @@
     </w:lvlOverride>
   </w:num>
   <w:num w:numId="9">
-    <w:abstractNumId w:val="5"/>
+    <w:abstractNumId w:val="6"/>
     <w:lvlOverride w:ilvl="0">
       <w:lvl w:ilvl="0">
         <w:numFmt w:val="decimal"/>
@@ -12815,7 +13405,7 @@
     </w:lvlOverride>
   </w:num>
   <w:num w:numId="10">
-    <w:abstractNumId w:val="5"/>
+    <w:abstractNumId w:val="6"/>
     <w:lvlOverride w:ilvl="0">
       <w:lvl w:ilvl="0">
         <w:numFmt w:val="decimal"/>
@@ -12832,7 +13422,7 @@
     </w:lvlOverride>
   </w:num>
   <w:num w:numId="11">
-    <w:abstractNumId w:val="5"/>
+    <w:abstractNumId w:val="6"/>
     <w:lvlOverride w:ilvl="0">
       <w:lvl w:ilvl="0">
         <w:numFmt w:val="decimal"/>
@@ -12849,7 +13439,7 @@
     </w:lvlOverride>
   </w:num>
   <w:num w:numId="12">
-    <w:abstractNumId w:val="5"/>
+    <w:abstractNumId w:val="6"/>
     <w:lvlOverride w:ilvl="0">
       <w:lvl w:ilvl="0">
         <w:numFmt w:val="decimal"/>
@@ -12866,7 +13456,7 @@
     </w:lvlOverride>
   </w:num>
   <w:num w:numId="13">
-    <w:abstractNumId w:val="5"/>
+    <w:abstractNumId w:val="6"/>
     <w:lvlOverride w:ilvl="0">
       <w:lvl w:ilvl="0">
         <w:numFmt w:val="decimal"/>
@@ -12890,7 +13480,7 @@
     </w:lvlOverride>
   </w:num>
   <w:num w:numId="14">
-    <w:abstractNumId w:val="5"/>
+    <w:abstractNumId w:val="6"/>
     <w:lvlOverride w:ilvl="0">
       <w:lvl w:ilvl="0">
         <w:numFmt w:val="decimal"/>
@@ -12914,7 +13504,7 @@
     </w:lvlOverride>
   </w:num>
   <w:num w:numId="15">
-    <w:abstractNumId w:val="5"/>
+    <w:abstractNumId w:val="6"/>
     <w:lvlOverride w:ilvl="0">
       <w:lvl w:ilvl="0">
         <w:numFmt w:val="decimal"/>
@@ -12938,16 +13528,16 @@
     </w:lvlOverride>
   </w:num>
   <w:num w:numId="16">
-    <w:abstractNumId w:val="7"/>
+    <w:abstractNumId w:val="9"/>
   </w:num>
   <w:num w:numId="17">
-    <w:abstractNumId w:val="8"/>
+    <w:abstractNumId w:val="10"/>
   </w:num>
   <w:num w:numId="18">
-    <w:abstractNumId w:val="4"/>
+    <w:abstractNumId w:val="5"/>
   </w:num>
   <w:num w:numId="19">
-    <w:abstractNumId w:val="9"/>
+    <w:abstractNumId w:val="11"/>
   </w:num>
   <w:num w:numId="20">
     <w:abstractNumId w:val="1"/>
@@ -12973,19 +13563,28 @@
     </w:lvlOverride>
   </w:num>
   <w:num w:numId="22">
-    <w:abstractNumId w:val="3"/>
+    <w:abstractNumId w:val="4"/>
   </w:num>
   <w:num w:numId="23">
-    <w:abstractNumId w:val="6"/>
+    <w:abstractNumId w:val="8"/>
   </w:num>
   <w:num w:numId="24">
-    <w:abstractNumId w:val="11"/>
+    <w:abstractNumId w:val="14"/>
   </w:num>
   <w:num w:numId="25">
     <w:abstractNumId w:val="0"/>
   </w:num>
   <w:num w:numId="26">
-    <w:abstractNumId w:val="10"/>
+    <w:abstractNumId w:val="13"/>
+  </w:num>
+  <w:num w:numId="27">
+    <w:abstractNumId w:val="7"/>
+  </w:num>
+  <w:num w:numId="28">
+    <w:abstractNumId w:val="3"/>
+  </w:num>
+  <w:num w:numId="29">
+    <w:abstractNumId w:val="12"/>
   </w:num>
 </w:numbering>
 </file>
@@ -13198,6 +13797,17 @@
     <w:basedOn w:val="DefaultParagraphFont"/>
     <w:rsid w:val="00565EFB"/>
   </w:style>
+  <w:style w:type="paragraph" w:styleId="ListParagraph">
+    <w:name w:val="List Paragraph"/>
+    <w:basedOn w:val="Normal"/>
+    <w:uiPriority w:val="34"/>
+    <w:qFormat/>
+    <w:rsid w:val="00CA2D65"/>
+    <w:pPr>
+      <w:ind w:left="720"/>
+      <w:contextualSpacing/>
+    </w:pPr>
+  </w:style>
 </w:styles>
 </file>
 
@@ -13408,6 +14018,17 @@
     <w:name w:val="apple-tab-span"/>
     <w:basedOn w:val="DefaultParagraphFont"/>
     <w:rsid w:val="00565EFB"/>
+  </w:style>
+  <w:style w:type="paragraph" w:styleId="ListParagraph">
+    <w:name w:val="List Paragraph"/>
+    <w:basedOn w:val="Normal"/>
+    <w:uiPriority w:val="34"/>
+    <w:qFormat/>
+    <w:rsid w:val="00CA2D65"/>
+    <w:pPr>
+      <w:ind w:left="720"/>
+      <w:contextualSpacing/>
+    </w:pPr>
   </w:style>
 </w:styles>
 </file>

</xml_diff>